<commit_message>
File Upload Bugfix. Token ExpdateUpdated
</commit_message>
<xml_diff>
--- a/TemplateFiles/result.docx
+++ b/TemplateFiles/result.docx
@@ -13,7 +13,7 @@
         <w:jc w:val="center"/>
       </w:pPr>
       <w:r>
-        <w:t>asdasd Test</w:t>
+        <w:t>Merhaba</w:t>
       </w:r>
     </w:p>
     <w:p>
@@ -24,7 +24,7 @@
       <w:r xmlns:w="http://schemas.openxmlformats.org/wordprocessingml/2006/main">
         <drawing xmlns="http://schemas.openxmlformats.org/wordprocessingml/2006/main">
           <wp:inline xmlns:wp="http://schemas.openxmlformats.org/drawingml/2006/wordprocessingDrawing" distT="0" distB="0" distL="0" distR="0">
-            <wp:extent cx="4620110" cy="4153336"/>
+            <wp:extent cx="4620110" cy="5067832"/>
             <wp:effectExtent l="0" t="0" r="0" b="0"/>
             <wp:docPr id="1" name="" descr=""/>
             <wp:cNvGraphicFramePr>
@@ -38,7 +38,7 @@
                     <pic:cNvPicPr/>
                   </pic:nvPicPr>
                   <pic:blipFill>
-                    <a:blip xmlns:r="http://schemas.openxmlformats.org/officeDocument/2006/relationships" r:embed="R857f349511f4449e"/>
+                    <a:blip xmlns:r="http://schemas.openxmlformats.org/officeDocument/2006/relationships" r:embed="R3db9a5113dea45e9"/>
                     <a:stretch>
                       <a:fillRect/>
                     </a:stretch>
@@ -46,7 +46,7 @@
                   <pic:spPr>
                     <a:xfrm>
                       <a:off x="0" y="0"/>
-                      <a:ext cx="4620110" cy="4153336"/>
+                      <a:ext cx="4620110" cy="5067832"/>
                     </a:xfrm>
                     <a:prstGeom prst="rect">
                       <a:avLst/>
@@ -78,7 +78,7 @@
         <w:rFonts w:asciiTheme="minorHAnsi" w:eastAsiaTheme="minorHAnsi" w:hAnsiTheme="minorHAnsi" w:cstheme="minorBidi"/>
         <w:sz w:val="22"/>
         <w:szCs w:val="22"/>
-        <w:lang w:val="tr-TR" w:eastAsia="en-US" w:bidi="ar-SA"/>
+        <w:lang w:val="en-US" w:eastAsia="en-US" w:bidi="ar-SA"/>
       </w:rPr>
     </w:rPrDefault>
     <w:pPrDefault/>

</xml_diff>